<commit_message>
included echo.js in html, fixed our import problem
</commit_message>
<xml_diff>
--- a/Data Analyzer Electron.docx
+++ b/Data Analyzer Electron.docx
@@ -56,12 +56,37 @@
         </w:rPr>
         <w:t xml:space="preserve"> folder where our all </w:t>
       </w:r>
+      <w:proofErr w:type="spellStart"/>
       <w:r>
         <w:rPr>
           <w:rFonts w:asciiTheme="majorHAnsi" w:hAnsiTheme="majorHAnsi"/>
           <w:color w:val="FF0000"/>
         </w:rPr>
-        <w:t xml:space="preserve">css, html, js and python files </w:t>
+        <w:t>css</w:t>
+      </w:r>
+      <w:proofErr w:type="spellEnd"/>
+      <w:r>
+        <w:rPr>
+          <w:rFonts w:asciiTheme="majorHAnsi" w:hAnsiTheme="majorHAnsi"/>
+          <w:color w:val="FF0000"/>
+        </w:rPr>
+        <w:t xml:space="preserve">, html, </w:t>
+      </w:r>
+      <w:proofErr w:type="spellStart"/>
+      <w:r>
+        <w:rPr>
+          <w:rFonts w:asciiTheme="majorHAnsi" w:hAnsiTheme="majorHAnsi"/>
+          <w:color w:val="FF0000"/>
+        </w:rPr>
+        <w:t>js</w:t>
+      </w:r>
+      <w:proofErr w:type="spellEnd"/>
+      <w:r>
+        <w:rPr>
+          <w:rFonts w:asciiTheme="majorHAnsi" w:hAnsiTheme="majorHAnsi"/>
+          <w:color w:val="FF0000"/>
+        </w:rPr>
+        <w:t xml:space="preserve"> and python files </w:t>
       </w:r>
       <w:r>
         <w:rPr>
@@ -137,12 +162,14 @@
           <w:rFonts w:asciiTheme="majorHAnsi" w:hAnsiTheme="majorHAnsi"/>
         </w:rPr>
       </w:pPr>
+      <w:proofErr w:type="spellStart"/>
       <w:r>
         <w:rPr>
           <w:rFonts w:asciiTheme="majorHAnsi" w:hAnsiTheme="majorHAnsi"/>
         </w:rPr>
         <w:t>Package.json</w:t>
       </w:r>
+      <w:proofErr w:type="spellEnd"/>
     </w:p>
     <w:p>
       <w:pPr>
@@ -156,11 +183,19 @@
           <w:rFonts w:asciiTheme="majorHAnsi" w:hAnsiTheme="majorHAnsi"/>
         </w:rPr>
       </w:pPr>
-      <w:r>
-        <w:rPr>
-          <w:rFonts w:asciiTheme="majorHAnsi" w:hAnsiTheme="majorHAnsi"/>
-        </w:rPr>
-        <w:t>Package.json can be generated through this command:</w:t>
+      <w:proofErr w:type="spellStart"/>
+      <w:r>
+        <w:rPr>
+          <w:rFonts w:asciiTheme="majorHAnsi" w:hAnsiTheme="majorHAnsi"/>
+        </w:rPr>
+        <w:t>Package.json</w:t>
+      </w:r>
+      <w:proofErr w:type="spellEnd"/>
+      <w:r>
+        <w:rPr>
+          <w:rFonts w:asciiTheme="majorHAnsi" w:hAnsiTheme="majorHAnsi"/>
+        </w:rPr>
+        <w:t xml:space="preserve"> can be generated through this command:</w:t>
       </w:r>
     </w:p>
     <w:p>
@@ -175,13 +210,31 @@
           <w:rFonts w:asciiTheme="majorHAnsi" w:hAnsiTheme="majorHAnsi"/>
         </w:rPr>
       </w:pPr>
+      <w:proofErr w:type="spellStart"/>
       <w:r>
         <w:rPr>
           <w:rFonts w:asciiTheme="majorHAnsi" w:hAnsiTheme="majorHAnsi"/>
           <w:highlight w:val="yellow"/>
         </w:rPr>
-        <w:t>Npm init</w:t>
-      </w:r>
+        <w:t>Npm</w:t>
+      </w:r>
+      <w:proofErr w:type="spellEnd"/>
+      <w:r>
+        <w:rPr>
+          <w:rFonts w:asciiTheme="majorHAnsi" w:hAnsiTheme="majorHAnsi"/>
+          <w:highlight w:val="yellow"/>
+        </w:rPr>
+        <w:t xml:space="preserve"> </w:t>
+      </w:r>
+      <w:proofErr w:type="spellStart"/>
+      <w:r>
+        <w:rPr>
+          <w:rFonts w:asciiTheme="majorHAnsi" w:hAnsiTheme="majorHAnsi"/>
+          <w:highlight w:val="yellow"/>
+        </w:rPr>
+        <w:t>init</w:t>
+      </w:r>
+      <w:proofErr w:type="spellEnd"/>
     </w:p>
     <w:p>
       <w:pPr>
@@ -239,6 +292,7 @@
         </w:rPr>
         <w:t xml:space="preserve">There will be problem in installing  </w:t>
       </w:r>
+      <w:proofErr w:type="spellStart"/>
       <w:r>
         <w:rPr>
           <w:rFonts w:asciiTheme="majorHAnsi" w:hAnsiTheme="majorHAnsi"/>
@@ -246,11 +300,26 @@
         </w:rPr>
         <w:t>zerorpc</w:t>
       </w:r>
-      <w:r>
-        <w:rPr>
-          <w:rFonts w:asciiTheme="majorHAnsi" w:hAnsiTheme="majorHAnsi"/>
-        </w:rPr>
-        <w:t xml:space="preserve"> package for which you will add this line in your package.json under dependencies</w:t>
+      <w:proofErr w:type="spellEnd"/>
+      <w:r>
+        <w:rPr>
+          <w:rFonts w:asciiTheme="majorHAnsi" w:hAnsiTheme="majorHAnsi"/>
+        </w:rPr>
+        <w:t xml:space="preserve"> package for which you will add this line in your </w:t>
+      </w:r>
+      <w:proofErr w:type="spellStart"/>
+      <w:r>
+        <w:rPr>
+          <w:rFonts w:asciiTheme="majorHAnsi" w:hAnsiTheme="majorHAnsi"/>
+        </w:rPr>
+        <w:t>package.json</w:t>
+      </w:r>
+      <w:proofErr w:type="spellEnd"/>
+      <w:r>
+        <w:rPr>
+          <w:rFonts w:asciiTheme="majorHAnsi" w:hAnsiTheme="majorHAnsi"/>
+        </w:rPr>
+        <w:t xml:space="preserve"> under dependencies</w:t>
       </w:r>
     </w:p>
     <w:p>
@@ -270,7 +339,55 @@
           <w:rFonts w:asciiTheme="majorHAnsi" w:hAnsiTheme="majorHAnsi"/>
           <w:highlight w:val="yellow"/>
         </w:rPr>
-        <w:t>"zerorpc": "git+https://github.com/exb333/zerorpc-node.git"</w:t>
+        <w:t>"</w:t>
+      </w:r>
+      <w:proofErr w:type="spellStart"/>
+      <w:r>
+        <w:rPr>
+          <w:rFonts w:asciiTheme="majorHAnsi" w:hAnsiTheme="majorHAnsi"/>
+          <w:highlight w:val="yellow"/>
+        </w:rPr>
+        <w:t>zerorpc</w:t>
+      </w:r>
+      <w:proofErr w:type="spellEnd"/>
+      <w:r>
+        <w:rPr>
+          <w:rFonts w:asciiTheme="majorHAnsi" w:hAnsiTheme="majorHAnsi"/>
+          <w:highlight w:val="yellow"/>
+        </w:rPr>
+        <w:t>": "</w:t>
+      </w:r>
+      <w:proofErr w:type="spellStart"/>
+      <w:r>
+        <w:rPr>
+          <w:rFonts w:asciiTheme="majorHAnsi" w:hAnsiTheme="majorHAnsi"/>
+          <w:highlight w:val="yellow"/>
+        </w:rPr>
+        <w:t>git+https</w:t>
+      </w:r>
+      <w:proofErr w:type="spellEnd"/>
+      <w:r>
+        <w:rPr>
+          <w:rFonts w:asciiTheme="majorHAnsi" w:hAnsiTheme="majorHAnsi"/>
+          <w:highlight w:val="yellow"/>
+        </w:rPr>
+        <w:t>://github.com/exb333/</w:t>
+      </w:r>
+      <w:proofErr w:type="spellStart"/>
+      <w:r>
+        <w:rPr>
+          <w:rFonts w:asciiTheme="majorHAnsi" w:hAnsiTheme="majorHAnsi"/>
+          <w:highlight w:val="yellow"/>
+        </w:rPr>
+        <w:t>zerorpc-node.git</w:t>
+      </w:r>
+      <w:proofErr w:type="spellEnd"/>
+      <w:r>
+        <w:rPr>
+          <w:rFonts w:asciiTheme="majorHAnsi" w:hAnsiTheme="majorHAnsi"/>
+          <w:highlight w:val="yellow"/>
+        </w:rPr>
+        <w:t>"</w:t>
       </w:r>
     </w:p>
     <w:p>
@@ -289,7 +406,21 @@
         <w:rPr>
           <w:rFonts w:asciiTheme="majorHAnsi" w:hAnsiTheme="majorHAnsi"/>
         </w:rPr>
-        <w:t>To install all the packages of  electron and zerorpc use this command:</w:t>
+        <w:t xml:space="preserve">To install all the packages of  electron and </w:t>
+      </w:r>
+      <w:proofErr w:type="spellStart"/>
+      <w:r>
+        <w:rPr>
+          <w:rFonts w:asciiTheme="majorHAnsi" w:hAnsiTheme="majorHAnsi"/>
+        </w:rPr>
+        <w:t>zerorpc</w:t>
+      </w:r>
+      <w:proofErr w:type="spellEnd"/>
+      <w:r>
+        <w:rPr>
+          <w:rFonts w:asciiTheme="majorHAnsi" w:hAnsiTheme="majorHAnsi"/>
+        </w:rPr>
+        <w:t xml:space="preserve"> use this command:</w:t>
       </w:r>
     </w:p>
     <w:p>
@@ -304,12 +435,21 @@
           <w:rFonts w:asciiTheme="majorHAnsi" w:hAnsiTheme="majorHAnsi"/>
         </w:rPr>
       </w:pPr>
+      <w:proofErr w:type="spellStart"/>
       <w:r>
         <w:rPr>
           <w:rFonts w:asciiTheme="majorHAnsi" w:hAnsiTheme="majorHAnsi"/>
           <w:highlight w:val="yellow"/>
         </w:rPr>
-        <w:t>Npm install</w:t>
+        <w:t>Npm</w:t>
+      </w:r>
+      <w:proofErr w:type="spellEnd"/>
+      <w:r>
+        <w:rPr>
+          <w:rFonts w:asciiTheme="majorHAnsi" w:hAnsiTheme="majorHAnsi"/>
+          <w:highlight w:val="yellow"/>
+        </w:rPr>
+        <w:t xml:space="preserve"> install</w:t>
       </w:r>
     </w:p>
     <w:p>
@@ -336,12 +476,21 @@
           <w:rFonts w:asciiTheme="majorHAnsi" w:hAnsiTheme="majorHAnsi"/>
         </w:rPr>
       </w:pPr>
+      <w:proofErr w:type="spellStart"/>
       <w:r>
         <w:rPr>
           <w:rFonts w:asciiTheme="majorHAnsi" w:hAnsiTheme="majorHAnsi"/>
           <w:highlight w:val="yellow"/>
         </w:rPr>
-        <w:t>Zeromq error solve by:</w:t>
+        <w:t>Zeromq</w:t>
+      </w:r>
+      <w:proofErr w:type="spellEnd"/>
+      <w:r>
+        <w:rPr>
+          <w:rFonts w:asciiTheme="majorHAnsi" w:hAnsiTheme="majorHAnsi"/>
+          <w:highlight w:val="yellow"/>
+        </w:rPr>
+        <w:t xml:space="preserve"> error solve by:</w:t>
       </w:r>
     </w:p>
     <w:p>
@@ -443,8 +592,20 @@
           <w:szCs w:val="20"/>
           <w:shd w:val="clear" w:color="auto" w:fill="EFF0F1"/>
         </w:rPr>
-        <w:t>Before npm.start</w:t>
-      </w:r>
+        <w:t xml:space="preserve">Before </w:t>
+      </w:r>
+      <w:proofErr w:type="spellStart"/>
+      <w:r>
+        <w:rPr>
+          <w:rFonts w:asciiTheme="majorHAnsi" w:hAnsiTheme="majorHAnsi" w:cs="Consolas"/>
+          <w:color w:val="242729"/>
+          <w:sz w:val="20"/>
+          <w:szCs w:val="20"/>
+          <w:shd w:val="clear" w:color="auto" w:fill="EFF0F1"/>
+        </w:rPr>
+        <w:t>npm.start</w:t>
+      </w:r>
+      <w:proofErr w:type="spellEnd"/>
     </w:p>
     <w:p>
       <w:pPr>
@@ -457,6 +618,7 @@
           <w:rFonts w:asciiTheme="majorHAnsi" w:hAnsiTheme="majorHAnsi"/>
         </w:rPr>
       </w:pPr>
+      <w:proofErr w:type="spellStart"/>
       <w:r>
         <w:rPr>
           <w:rFonts w:asciiTheme="majorHAnsi" w:hAnsiTheme="majorHAnsi" w:cs="Consolas"/>
@@ -465,7 +627,40 @@
           <w:szCs w:val="20"/>
           <w:shd w:val="clear" w:color="auto" w:fill="EFF0F1"/>
         </w:rPr>
-        <w:t>npm rebuild zeromq --runtime=electron --target=1.8.6</w:t>
+        <w:t>npm</w:t>
+      </w:r>
+      <w:proofErr w:type="spellEnd"/>
+      <w:r>
+        <w:rPr>
+          <w:rFonts w:asciiTheme="majorHAnsi" w:hAnsiTheme="majorHAnsi" w:cs="Consolas"/>
+          <w:color w:val="242729"/>
+          <w:sz w:val="20"/>
+          <w:szCs w:val="20"/>
+          <w:shd w:val="clear" w:color="auto" w:fill="EFF0F1"/>
+        </w:rPr>
+        <w:t xml:space="preserve"> rebuild </w:t>
+      </w:r>
+      <w:proofErr w:type="spellStart"/>
+      <w:r>
+        <w:rPr>
+          <w:rFonts w:asciiTheme="majorHAnsi" w:hAnsiTheme="majorHAnsi" w:cs="Consolas"/>
+          <w:color w:val="242729"/>
+          <w:sz w:val="20"/>
+          <w:szCs w:val="20"/>
+          <w:shd w:val="clear" w:color="auto" w:fill="EFF0F1"/>
+        </w:rPr>
+        <w:t>zeromq</w:t>
+      </w:r>
+      <w:proofErr w:type="spellEnd"/>
+      <w:r>
+        <w:rPr>
+          <w:rFonts w:asciiTheme="majorHAnsi" w:hAnsiTheme="majorHAnsi" w:cs="Consolas"/>
+          <w:color w:val="242729"/>
+          <w:sz w:val="20"/>
+          <w:szCs w:val="20"/>
+          <w:shd w:val="clear" w:color="auto" w:fill="EFF0F1"/>
+        </w:rPr>
+        <w:t xml:space="preserve"> --runtime=electron --target=1.8.6</w:t>
       </w:r>
     </w:p>
     <w:p>
@@ -487,24 +682,43 @@
           <w:szCs w:val="20"/>
           <w:shd w:val="clear" w:color="auto" w:fill="EFF0F1"/>
         </w:rPr>
-        <w:t>Now npm.start</w:t>
-      </w:r>
-      <w:bookmarkStart w:id="0" w:name="_GoBack"/>
-      <w:bookmarkEnd w:id="0"/>
-    </w:p>
-    <w:p>
-      <w:pPr>
-        <w:rPr>
-          <w:rFonts w:asciiTheme="majorHAnsi" w:hAnsiTheme="majorHAnsi"/>
-        </w:rPr>
-      </w:pPr>
+        <w:t xml:space="preserve">Now </w:t>
+      </w:r>
+      <w:proofErr w:type="spellStart"/>
+      <w:r>
+        <w:rPr>
+          <w:rFonts w:asciiTheme="majorHAnsi" w:hAnsiTheme="majorHAnsi" w:cs="Consolas"/>
+          <w:color w:val="242729"/>
+          <w:sz w:val="20"/>
+          <w:szCs w:val="20"/>
+          <w:shd w:val="clear" w:color="auto" w:fill="EFF0F1"/>
+        </w:rPr>
+        <w:t>npm.start</w:t>
+      </w:r>
+      <w:proofErr w:type="spellEnd"/>
+    </w:p>
+    <w:p>
+      <w:pPr>
+        <w:rPr>
+          <w:rFonts w:asciiTheme="majorHAnsi" w:hAnsiTheme="majorHAnsi"/>
+        </w:rPr>
+      </w:pPr>
+      <w:proofErr w:type="spellStart"/>
       <w:r>
         <w:rPr>
           <w:rFonts w:asciiTheme="majorHAnsi" w:hAnsiTheme="majorHAnsi"/>
           <w:highlight w:val="yellow"/>
         </w:rPr>
         <w:lastRenderedPageBreak/>
-        <w:t>Zerorpc error solve by:</w:t>
+        <w:t>Zerorpc</w:t>
+      </w:r>
+      <w:proofErr w:type="spellEnd"/>
+      <w:r>
+        <w:rPr>
+          <w:rFonts w:asciiTheme="majorHAnsi" w:hAnsiTheme="majorHAnsi"/>
+          <w:highlight w:val="yellow"/>
+        </w:rPr>
+        <w:t xml:space="preserve"> error solve by:</w:t>
       </w:r>
     </w:p>
     <w:p>
@@ -530,7 +744,21 @@
         <w:rPr>
           <w:rFonts w:asciiTheme="majorHAnsi" w:hAnsiTheme="majorHAnsi"/>
         </w:rPr>
-        <w:t>in your package.json file:</w:t>
+        <w:t xml:space="preserve">in your </w:t>
+      </w:r>
+      <w:proofErr w:type="spellStart"/>
+      <w:r>
+        <w:rPr>
+          <w:rFonts w:asciiTheme="majorHAnsi" w:hAnsiTheme="majorHAnsi"/>
+        </w:rPr>
+        <w:t>package.json</w:t>
+      </w:r>
+      <w:proofErr w:type="spellEnd"/>
+      <w:r>
+        <w:rPr>
+          <w:rFonts w:asciiTheme="majorHAnsi" w:hAnsiTheme="majorHAnsi"/>
+        </w:rPr>
+        <w:t xml:space="preserve"> file:</w:t>
       </w:r>
     </w:p>
     <w:p>
@@ -544,7 +772,21 @@
         <w:rPr>
           <w:rFonts w:asciiTheme="majorHAnsi" w:hAnsiTheme="majorHAnsi" w:cs="Consolas"/>
         </w:rPr>
-        <w:t>"dependencies": {</w:t>
+        <w:t>"</w:t>
+      </w:r>
+      <w:proofErr w:type="gramStart"/>
+      <w:r>
+        <w:rPr>
+          <w:rFonts w:asciiTheme="majorHAnsi" w:hAnsiTheme="majorHAnsi" w:cs="Consolas"/>
+        </w:rPr>
+        <w:t>dependencies</w:t>
+      </w:r>
+      <w:proofErr w:type="gramEnd"/>
+      <w:r>
+        <w:rPr>
+          <w:rFonts w:asciiTheme="majorHAnsi" w:hAnsiTheme="majorHAnsi" w:cs="Consolas"/>
+        </w:rPr>
+        <w:t>": {</w:t>
       </w:r>
     </w:p>
     <w:p>
@@ -558,7 +800,51 @@
         <w:rPr>
           <w:rFonts w:asciiTheme="majorHAnsi" w:hAnsiTheme="majorHAnsi" w:cs="Consolas"/>
         </w:rPr>
-        <w:t xml:space="preserve">    "zerorpc": "git+https://github.com/exb333/zerorpc-node.git"</w:t>
+        <w:t xml:space="preserve">    "</w:t>
+      </w:r>
+      <w:proofErr w:type="spellStart"/>
+      <w:proofErr w:type="gramStart"/>
+      <w:r>
+        <w:rPr>
+          <w:rFonts w:asciiTheme="majorHAnsi" w:hAnsiTheme="majorHAnsi" w:cs="Consolas"/>
+        </w:rPr>
+        <w:t>zerorpc</w:t>
+      </w:r>
+      <w:proofErr w:type="spellEnd"/>
+      <w:proofErr w:type="gramEnd"/>
+      <w:r>
+        <w:rPr>
+          <w:rFonts w:asciiTheme="majorHAnsi" w:hAnsiTheme="majorHAnsi" w:cs="Consolas"/>
+        </w:rPr>
+        <w:t>": "</w:t>
+      </w:r>
+      <w:proofErr w:type="spellStart"/>
+      <w:r>
+        <w:rPr>
+          <w:rFonts w:asciiTheme="majorHAnsi" w:hAnsiTheme="majorHAnsi" w:cs="Consolas"/>
+        </w:rPr>
+        <w:t>git+https</w:t>
+      </w:r>
+      <w:proofErr w:type="spellEnd"/>
+      <w:r>
+        <w:rPr>
+          <w:rFonts w:asciiTheme="majorHAnsi" w:hAnsiTheme="majorHAnsi" w:cs="Consolas"/>
+        </w:rPr>
+        <w:t>://github.com/exb333/</w:t>
+      </w:r>
+      <w:proofErr w:type="spellStart"/>
+      <w:r>
+        <w:rPr>
+          <w:rFonts w:asciiTheme="majorHAnsi" w:hAnsiTheme="majorHAnsi" w:cs="Consolas"/>
+        </w:rPr>
+        <w:t>zerorpc-node.git</w:t>
+      </w:r>
+      <w:proofErr w:type="spellEnd"/>
+      <w:r>
+        <w:rPr>
+          <w:rFonts w:asciiTheme="majorHAnsi" w:hAnsiTheme="majorHAnsi" w:cs="Consolas"/>
+        </w:rPr>
+        <w:t>"</w:t>
       </w:r>
     </w:p>
     <w:p>
@@ -590,19 +876,36 @@
         </w:rPr>
         <w:t xml:space="preserve">Normal installation for </w:t>
       </w:r>
+      <w:proofErr w:type="spellStart"/>
       <w:r>
         <w:rPr>
           <w:rFonts w:asciiTheme="majorHAnsi" w:hAnsiTheme="majorHAnsi"/>
           <w:color w:val="FF0000"/>
         </w:rPr>
-        <w:t xml:space="preserve">zerorpc-node </w:t>
-      </w:r>
-      <w:r>
-        <w:rPr>
-          <w:rFonts w:asciiTheme="majorHAnsi" w:hAnsiTheme="majorHAnsi"/>
-        </w:rPr>
-        <w:t>was not working that’s why we forked the repository and using from github</w:t>
-      </w:r>
+        <w:t>zerorpc</w:t>
+      </w:r>
+      <w:proofErr w:type="spellEnd"/>
+      <w:r>
+        <w:rPr>
+          <w:rFonts w:asciiTheme="majorHAnsi" w:hAnsiTheme="majorHAnsi"/>
+          <w:color w:val="FF0000"/>
+        </w:rPr>
+        <w:t xml:space="preserve">-node </w:t>
+      </w:r>
+      <w:r>
+        <w:rPr>
+          <w:rFonts w:asciiTheme="majorHAnsi" w:hAnsiTheme="majorHAnsi"/>
+        </w:rPr>
+        <w:t xml:space="preserve">was not working that’s why we forked the repository and using from </w:t>
+      </w:r>
+      <w:proofErr w:type="spellStart"/>
+      <w:r>
+        <w:rPr>
+          <w:rFonts w:asciiTheme="majorHAnsi" w:hAnsiTheme="majorHAnsi"/>
+        </w:rPr>
+        <w:t>github</w:t>
+      </w:r>
+      <w:proofErr w:type="spellEnd"/>
     </w:p>
     <w:p>
       <w:pPr>
@@ -664,6 +967,8 @@
           <w:shd w:val="clear" w:color="auto" w:fill="EFF0F1"/>
         </w:rPr>
       </w:pPr>
+      <w:proofErr w:type="spellStart"/>
+      <w:proofErr w:type="gramStart"/>
       <w:r>
         <w:rPr>
           <w:rStyle w:val="HTMLCode"/>
@@ -672,7 +977,41 @@
           <w:bdr w:val="none" w:sz="0" w:space="0" w:color="auto" w:frame="1"/>
           <w:shd w:val="clear" w:color="auto" w:fill="EFF0F1"/>
         </w:rPr>
-        <w:t>npm install jquery –save</w:t>
+        <w:t>npm</w:t>
+      </w:r>
+      <w:proofErr w:type="spellEnd"/>
+      <w:proofErr w:type="gramEnd"/>
+      <w:r>
+        <w:rPr>
+          <w:rStyle w:val="HTMLCode"/>
+          <w:rFonts w:asciiTheme="majorHAnsi" w:eastAsiaTheme="minorHAnsi" w:hAnsiTheme="majorHAnsi" w:cs="Consolas"/>
+          <w:color w:val="242729"/>
+          <w:bdr w:val="none" w:sz="0" w:space="0" w:color="auto" w:frame="1"/>
+          <w:shd w:val="clear" w:color="auto" w:fill="EFF0F1"/>
+        </w:rPr>
+        <w:t xml:space="preserve"> install </w:t>
+      </w:r>
+      <w:proofErr w:type="spellStart"/>
+      <w:r>
+        <w:rPr>
+          <w:rStyle w:val="HTMLCode"/>
+          <w:rFonts w:asciiTheme="majorHAnsi" w:eastAsiaTheme="minorHAnsi" w:hAnsiTheme="majorHAnsi" w:cs="Consolas"/>
+          <w:color w:val="242729"/>
+          <w:bdr w:val="none" w:sz="0" w:space="0" w:color="auto" w:frame="1"/>
+          <w:shd w:val="clear" w:color="auto" w:fill="EFF0F1"/>
+        </w:rPr>
+        <w:t>jquery</w:t>
+      </w:r>
+      <w:proofErr w:type="spellEnd"/>
+      <w:r>
+        <w:rPr>
+          <w:rStyle w:val="HTMLCode"/>
+          <w:rFonts w:asciiTheme="majorHAnsi" w:eastAsiaTheme="minorHAnsi" w:hAnsiTheme="majorHAnsi" w:cs="Consolas"/>
+          <w:color w:val="242729"/>
+          <w:bdr w:val="none" w:sz="0" w:space="0" w:color="auto" w:frame="1"/>
+          <w:shd w:val="clear" w:color="auto" w:fill="EFF0F1"/>
+        </w:rPr>
+        <w:t xml:space="preserve"> –save</w:t>
       </w:r>
     </w:p>
     <w:p>
@@ -736,7 +1075,73 @@
           <w:bdr w:val="none" w:sz="0" w:space="0" w:color="auto" w:frame="1"/>
           <w:shd w:val="clear" w:color="auto" w:fill="EFF0F1"/>
         </w:rPr>
-        <w:t>&lt;script&gt;window.$ = window.jQuery = require('jquery');&lt;/script&gt;</w:t>
+        <w:t>&lt;</w:t>
+      </w:r>
+      <w:proofErr w:type="gramStart"/>
+      <w:r>
+        <w:rPr>
+          <w:rStyle w:val="HTMLCode"/>
+          <w:rFonts w:asciiTheme="majorHAnsi" w:hAnsiTheme="majorHAnsi" w:cs="Consolas"/>
+          <w:color w:val="242729"/>
+          <w:bdr w:val="none" w:sz="0" w:space="0" w:color="auto" w:frame="1"/>
+          <w:shd w:val="clear" w:color="auto" w:fill="EFF0F1"/>
+        </w:rPr>
+        <w:t>script&gt;</w:t>
+      </w:r>
+      <w:proofErr w:type="gramEnd"/>
+      <w:r>
+        <w:rPr>
+          <w:rStyle w:val="HTMLCode"/>
+          <w:rFonts w:asciiTheme="majorHAnsi" w:hAnsiTheme="majorHAnsi" w:cs="Consolas"/>
+          <w:color w:val="242729"/>
+          <w:bdr w:val="none" w:sz="0" w:space="0" w:color="auto" w:frame="1"/>
+          <w:shd w:val="clear" w:color="auto" w:fill="EFF0F1"/>
+        </w:rPr>
+        <w:t xml:space="preserve">window.$ = </w:t>
+      </w:r>
+      <w:proofErr w:type="spellStart"/>
+      <w:r>
+        <w:rPr>
+          <w:rStyle w:val="HTMLCode"/>
+          <w:rFonts w:asciiTheme="majorHAnsi" w:hAnsiTheme="majorHAnsi" w:cs="Consolas"/>
+          <w:color w:val="242729"/>
+          <w:bdr w:val="none" w:sz="0" w:space="0" w:color="auto" w:frame="1"/>
+          <w:shd w:val="clear" w:color="auto" w:fill="EFF0F1"/>
+        </w:rPr>
+        <w:t>window.jQuery</w:t>
+      </w:r>
+      <w:proofErr w:type="spellEnd"/>
+      <w:r>
+        <w:rPr>
+          <w:rStyle w:val="HTMLCode"/>
+          <w:rFonts w:asciiTheme="majorHAnsi" w:hAnsiTheme="majorHAnsi" w:cs="Consolas"/>
+          <w:color w:val="242729"/>
+          <w:bdr w:val="none" w:sz="0" w:space="0" w:color="auto" w:frame="1"/>
+          <w:shd w:val="clear" w:color="auto" w:fill="EFF0F1"/>
+        </w:rPr>
+        <w:t xml:space="preserve"> = require('</w:t>
+      </w:r>
+      <w:proofErr w:type="spellStart"/>
+      <w:r>
+        <w:rPr>
+          <w:rStyle w:val="HTMLCode"/>
+          <w:rFonts w:asciiTheme="majorHAnsi" w:hAnsiTheme="majorHAnsi" w:cs="Consolas"/>
+          <w:color w:val="242729"/>
+          <w:bdr w:val="none" w:sz="0" w:space="0" w:color="auto" w:frame="1"/>
+          <w:shd w:val="clear" w:color="auto" w:fill="EFF0F1"/>
+        </w:rPr>
+        <w:t>jquery</w:t>
+      </w:r>
+      <w:proofErr w:type="spellEnd"/>
+      <w:r>
+        <w:rPr>
+          <w:rStyle w:val="HTMLCode"/>
+          <w:rFonts w:asciiTheme="majorHAnsi" w:hAnsiTheme="majorHAnsi" w:cs="Consolas"/>
+          <w:color w:val="242729"/>
+          <w:bdr w:val="none" w:sz="0" w:space="0" w:color="auto" w:frame="1"/>
+          <w:shd w:val="clear" w:color="auto" w:fill="EFF0F1"/>
+        </w:rPr>
+        <w:t>');&lt;/script&gt;</w:t>
       </w:r>
     </w:p>
     <w:p>
@@ -785,8 +1190,32 @@
           <w:szCs w:val="20"/>
           <w:shd w:val="clear" w:color="auto" w:fill="EFF0F1"/>
         </w:rPr>
-        <w:t>&lt;script&gt; let $ = require("jquery") &lt;/script&gt;</w:t>
-      </w:r>
+        <w:t>&lt;script&gt; let $ = require("</w:t>
+      </w:r>
+      <w:proofErr w:type="spellStart"/>
+      <w:r>
+        <w:rPr>
+          <w:rFonts w:asciiTheme="majorHAnsi" w:hAnsiTheme="majorHAnsi" w:cs="Consolas"/>
+          <w:color w:val="242729"/>
+          <w:sz w:val="20"/>
+          <w:szCs w:val="20"/>
+          <w:shd w:val="clear" w:color="auto" w:fill="EFF0F1"/>
+        </w:rPr>
+        <w:t>jquery</w:t>
+      </w:r>
+      <w:proofErr w:type="spellEnd"/>
+      <w:r>
+        <w:rPr>
+          <w:rFonts w:asciiTheme="majorHAnsi" w:hAnsiTheme="majorHAnsi" w:cs="Consolas"/>
+          <w:color w:val="242729"/>
+          <w:sz w:val="20"/>
+          <w:szCs w:val="20"/>
+          <w:shd w:val="clear" w:color="auto" w:fill="EFF0F1"/>
+        </w:rPr>
+        <w:t>") &lt;/script&gt;</w:t>
+      </w:r>
+      <w:bookmarkStart w:id="0" w:name="_GoBack"/>
+      <w:bookmarkEnd w:id="0"/>
     </w:p>
     <w:p>
       <w:pPr>
@@ -1593,7 +2022,6 @@
     <w:name w:val="Normal (Web)"/>
     <w:basedOn w:val="Normal"/>
     <w:uiPriority w:val="99"/>
-    <w:semiHidden/>
     <w:unhideWhenUsed/>
     <w:rsid w:val="000B4E84"/>
     <w:pPr>
@@ -1647,6 +2075,25 @@
       <w:sz w:val="16"/>
       <w:szCs w:val="16"/>
     </w:rPr>
+  </w:style>
+  <w:style w:type="table" w:styleId="TableGrid">
+    <w:name w:val="Table Grid"/>
+    <w:basedOn w:val="TableNormal"/>
+    <w:uiPriority w:val="59"/>
+    <w:rsid w:val="00E2209F"/>
+    <w:pPr>
+      <w:spacing w:after="0" w:line="240" w:lineRule="auto"/>
+    </w:pPr>
+    <w:tblPr>
+      <w:tblBorders>
+        <w:top w:val="single" w:sz="4" w:space="0" w:color="auto"/>
+        <w:left w:val="single" w:sz="4" w:space="0" w:color="auto"/>
+        <w:bottom w:val="single" w:sz="4" w:space="0" w:color="auto"/>
+        <w:right w:val="single" w:sz="4" w:space="0" w:color="auto"/>
+        <w:insideH w:val="single" w:sz="4" w:space="0" w:color="auto"/>
+        <w:insideV w:val="single" w:sz="4" w:space="0" w:color="auto"/>
+      </w:tblBorders>
+    </w:tblPr>
   </w:style>
 </w:styles>
 </file>
@@ -1853,7 +2300,6 @@
     <w:name w:val="Normal (Web)"/>
     <w:basedOn w:val="Normal"/>
     <w:uiPriority w:val="99"/>
-    <w:semiHidden/>
     <w:unhideWhenUsed/>
     <w:rsid w:val="000B4E84"/>
     <w:pPr>
@@ -1907,6 +2353,25 @@
       <w:sz w:val="16"/>
       <w:szCs w:val="16"/>
     </w:rPr>
+  </w:style>
+  <w:style w:type="table" w:styleId="TableGrid">
+    <w:name w:val="Table Grid"/>
+    <w:basedOn w:val="TableNormal"/>
+    <w:uiPriority w:val="59"/>
+    <w:rsid w:val="00E2209F"/>
+    <w:pPr>
+      <w:spacing w:after="0" w:line="240" w:lineRule="auto"/>
+    </w:pPr>
+    <w:tblPr>
+      <w:tblBorders>
+        <w:top w:val="single" w:sz="4" w:space="0" w:color="auto"/>
+        <w:left w:val="single" w:sz="4" w:space="0" w:color="auto"/>
+        <w:bottom w:val="single" w:sz="4" w:space="0" w:color="auto"/>
+        <w:right w:val="single" w:sz="4" w:space="0" w:color="auto"/>
+        <w:insideH w:val="single" w:sz="4" w:space="0" w:color="auto"/>
+        <w:insideV w:val="single" w:sz="4" w:space="0" w:color="auto"/>
+      </w:tblBorders>
+    </w:tblPr>
   </w:style>
 </w:styles>
 </file>

</xml_diff>

<commit_message>
Graph window creation started
</commit_message>
<xml_diff>
--- a/Data Analyzer Electron.docx
+++ b/Data Analyzer Electron.docx
@@ -376,7 +376,7 @@
                     <pic:cNvPicPr/>
                   </pic:nvPicPr>
                   <pic:blipFill>
-                    <a:blip r:embed="rId6"/>
+                    <a:blip r:embed="rId7"/>
                     <a:stretch>
                       <a:fillRect/>
                     </a:stretch>
@@ -913,6 +913,790 @@
         </w:rPr>
         <w:t>Set Path in environmental system and user variables.</w:t>
       </w:r>
+    </w:p>
+    <w:p>
+      <w:pPr>
+        <w:spacing w:line="480" w:lineRule="auto"/>
+        <w:rPr>
+          <w:rFonts w:asciiTheme="majorHAnsi" w:hAnsiTheme="majorHAnsi"/>
+        </w:rPr>
+      </w:pPr>
+    </w:p>
+    <w:p>
+      <w:pPr>
+        <w:spacing w:line="480" w:lineRule="auto"/>
+        <w:rPr>
+          <w:rFonts w:asciiTheme="majorHAnsi" w:hAnsiTheme="majorHAnsi"/>
+        </w:rPr>
+      </w:pPr>
+      <w:r>
+        <w:rPr>
+          <w:rFonts w:asciiTheme="majorHAnsi" w:hAnsiTheme="majorHAnsi"/>
+        </w:rPr>
+        <w:lastRenderedPageBreak/>
+        <w:t>There will be problem in sending data from</w:t>
+      </w:r>
+      <w:r>
+        <w:rPr>
+          <w:rFonts w:asciiTheme="majorHAnsi" w:hAnsiTheme="majorHAnsi"/>
+          <w:sz w:val="32"/>
+        </w:rPr>
+        <w:t xml:space="preserve"> </w:t>
+      </w:r>
+      <w:r>
+        <w:rPr>
+          <w:rFonts w:asciiTheme="majorHAnsi" w:hAnsiTheme="majorHAnsi"/>
+          <w:sz w:val="32"/>
+          <w:highlight w:val="yellow"/>
+        </w:rPr>
+        <w:t>One .js file to another .js file or One electron window to another window</w:t>
+      </w:r>
+      <w:r>
+        <w:rPr>
+          <w:rFonts w:asciiTheme="majorHAnsi" w:hAnsiTheme="majorHAnsi"/>
+        </w:rPr>
+        <w:t>.:</w:t>
+      </w:r>
+    </w:p>
+    <w:p>
+      <w:pPr>
+        <w:spacing w:line="480" w:lineRule="auto"/>
+        <w:rPr>
+          <w:rFonts w:asciiTheme="majorHAnsi" w:hAnsiTheme="majorHAnsi"/>
+        </w:rPr>
+      </w:pPr>
+      <w:r>
+        <w:rPr>
+          <w:rFonts w:asciiTheme="majorHAnsi" w:hAnsiTheme="majorHAnsi"/>
+        </w:rPr>
+        <w:t xml:space="preserve">To solve this problem, we will install another package </w:t>
+      </w:r>
+      <w:r>
+        <w:rPr>
+          <w:rFonts w:asciiTheme="majorHAnsi" w:hAnsiTheme="majorHAnsi"/>
+          <w:highlight w:val="yellow"/>
+        </w:rPr>
+        <w:t>electron-window</w:t>
+      </w:r>
+      <w:r>
+        <w:rPr>
+          <w:rFonts w:asciiTheme="majorHAnsi" w:hAnsiTheme="majorHAnsi"/>
+        </w:rPr>
+        <w:t xml:space="preserve">  using this command:</w:t>
+      </w:r>
+    </w:p>
+    <w:p>
+      <w:pPr>
+        <w:spacing w:line="480" w:lineRule="auto"/>
+        <w:rPr>
+          <w:rFonts w:asciiTheme="majorHAnsi" w:hAnsiTheme="majorHAnsi"/>
+        </w:rPr>
+      </w:pPr>
+      <w:r>
+        <w:rPr>
+          <w:rFonts w:asciiTheme="majorHAnsi" w:hAnsiTheme="majorHAnsi"/>
+          <w:highlight w:val="yellow"/>
+          <w:bdr w:val="single" w:sz="4" w:space="0" w:color="auto"/>
+        </w:rPr>
+        <w:t>npm i --save electron-window</w:t>
+      </w:r>
+    </w:p>
+    <w:p>
+      <w:pPr>
+        <w:spacing w:line="480" w:lineRule="auto"/>
+        <w:rPr>
+          <w:rFonts w:asciiTheme="majorHAnsi" w:hAnsiTheme="majorHAnsi"/>
+        </w:rPr>
+      </w:pPr>
+    </w:p>
+    <w:p>
+      <w:pPr>
+        <w:spacing w:line="480" w:lineRule="auto"/>
+        <w:rPr>
+          <w:rFonts w:asciiTheme="majorHAnsi" w:hAnsiTheme="majorHAnsi"/>
+        </w:rPr>
+      </w:pPr>
+      <w:r>
+        <w:rPr>
+          <w:rFonts w:asciiTheme="majorHAnsi" w:hAnsiTheme="majorHAnsi"/>
+        </w:rPr>
+        <w:t>The alternative and more easy way I found to send data in form of messages from one js to another:</w:t>
+      </w:r>
+    </w:p>
+    <w:p>
+      <w:pPr>
+        <w:pStyle w:val="ListParagraph"/>
+        <w:numPr>
+          <w:ilvl w:val="0"/>
+          <w:numId w:val="7"/>
+        </w:numPr>
+        <w:spacing w:line="480" w:lineRule="auto"/>
+        <w:rPr>
+          <w:rFonts w:asciiTheme="majorHAnsi" w:hAnsiTheme="majorHAnsi"/>
+        </w:rPr>
+      </w:pPr>
+      <w:r>
+        <w:rPr>
+          <w:rFonts w:asciiTheme="majorHAnsi" w:hAnsiTheme="majorHAnsi"/>
+        </w:rPr>
+        <w:t>Simply use window objects web contents method:</w:t>
+      </w:r>
+    </w:p>
+    <w:p>
+      <w:pPr>
+        <w:pStyle w:val="ListParagraph"/>
+        <w:spacing w:line="480" w:lineRule="auto"/>
+        <w:rPr>
+          <w:rFonts w:asciiTheme="majorHAnsi" w:hAnsiTheme="majorHAnsi"/>
+        </w:rPr>
+      </w:pPr>
+      <w:r>
+        <w:rPr>
+          <w:noProof/>
+        </w:rPr>
+        <mc:AlternateContent>
+          <mc:Choice Requires="wps">
+            <w:drawing>
+              <wp:anchor distT="0" distB="0" distL="114300" distR="114300" simplePos="0" relativeHeight="251659264" behindDoc="0" locked="0" layoutInCell="1" allowOverlap="1">
+                <wp:simplePos x="0" y="0"/>
+                <wp:positionH relativeFrom="column">
+                  <wp:posOffset>-206734</wp:posOffset>
+                </wp:positionH>
+                <wp:positionV relativeFrom="paragraph">
+                  <wp:posOffset>2998857</wp:posOffset>
+                </wp:positionV>
+                <wp:extent cx="6702950" cy="572493"/>
+                <wp:effectExtent l="0" t="0" r="22225" b="18415"/>
+                <wp:wrapNone/>
+                <wp:docPr id="4" name="Rectangle 4"/>
+                <wp:cNvGraphicFramePr/>
+                <a:graphic xmlns:a="http://schemas.openxmlformats.org/drawingml/2006/main">
+                  <a:graphicData uri="http://schemas.microsoft.com/office/word/2010/wordprocessingShape">
+                    <wps:wsp>
+                      <wps:cNvSpPr/>
+                      <wps:spPr>
+                        <a:xfrm>
+                          <a:off x="0" y="0"/>
+                          <a:ext cx="6702950" cy="572493"/>
+                        </a:xfrm>
+                        <a:prstGeom prst="rect">
+                          <a:avLst/>
+                        </a:prstGeom>
+                        <a:noFill/>
+                        <a:ln>
+                          <a:solidFill>
+                            <a:srgbClr val="FF0000"/>
+                          </a:solidFill>
+                        </a:ln>
+                      </wps:spPr>
+                      <wps:style>
+                        <a:lnRef idx="2">
+                          <a:schemeClr val="accent1">
+                            <a:shade val="50000"/>
+                          </a:schemeClr>
+                        </a:lnRef>
+                        <a:fillRef idx="1">
+                          <a:schemeClr val="accent1"/>
+                        </a:fillRef>
+                        <a:effectRef idx="0">
+                          <a:schemeClr val="accent1"/>
+                        </a:effectRef>
+                        <a:fontRef idx="minor">
+                          <a:schemeClr val="lt1"/>
+                        </a:fontRef>
+                      </wps:style>
+                      <wps:bodyPr rot="0" spcFirstLastPara="0" vertOverflow="overflow" horzOverflow="overflow" vert="horz" wrap="square" lIns="91440" tIns="45720" rIns="91440" bIns="45720" numCol="1" spcCol="0" rtlCol="0" fromWordArt="0" anchor="ctr" anchorCtr="0" forceAA="0" compatLnSpc="1">
+                        <a:prstTxWarp prst="textNoShape">
+                          <a:avLst/>
+                        </a:prstTxWarp>
+                        <a:noAutofit/>
+                      </wps:bodyPr>
+                    </wps:wsp>
+                  </a:graphicData>
+                </a:graphic>
+              </wp:anchor>
+            </w:drawing>
+          </mc:Choice>
+          <mc:Fallback>
+            <w:pict>
+              <v:rect id="Rectangle 4" o:spid="_x0000_s1026" style="position:absolute;margin-left:-16.3pt;margin-top:236.15pt;width:527.8pt;height:45.1pt;z-index:251659264;visibility:visible;mso-wrap-style:square;mso-wrap-distance-left:9pt;mso-wrap-distance-top:0;mso-wrap-distance-right:9pt;mso-wrap-distance-bottom:0;mso-position-horizontal:absolute;mso-position-horizontal-relative:text;mso-position-vertical:absolute;mso-position-vertical-relative:text;v-text-anchor:middle" o:gfxdata="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" filled="f" strokecolor="red" strokeweight="2pt"/>
+            </w:pict>
+          </mc:Fallback>
+        </mc:AlternateContent>
+      </w:r>
+      <w:r>
+        <w:rPr>
+          <w:noProof/>
+        </w:rPr>
+        <w:drawing>
+          <wp:inline distT="0" distB="0" distL="0" distR="0" wp14:anchorId="63029A03" wp14:editId="0EFB3646">
+            <wp:extent cx="4985467" cy="4295172"/>
+            <wp:effectExtent l="0" t="0" r="5715" b="0"/>
+            <wp:docPr id="2" name="Picture 2"/>
+            <wp:cNvGraphicFramePr>
+              <a:graphicFrameLocks xmlns:a="http://schemas.openxmlformats.org/drawingml/2006/main" noChangeAspect="1"/>
+            </wp:cNvGraphicFramePr>
+            <a:graphic xmlns:a="http://schemas.openxmlformats.org/drawingml/2006/main">
+              <a:graphicData uri="http://schemas.openxmlformats.org/drawingml/2006/picture">
+                <pic:pic xmlns:pic="http://schemas.openxmlformats.org/drawingml/2006/picture">
+                  <pic:nvPicPr>
+                    <pic:cNvPr id="0" name=""/>
+                    <pic:cNvPicPr/>
+                  </pic:nvPicPr>
+                  <pic:blipFill>
+                    <a:blip r:embed="rId8"/>
+                    <a:stretch>
+                      <a:fillRect/>
+                    </a:stretch>
+                  </pic:blipFill>
+                  <pic:spPr>
+                    <a:xfrm>
+                      <a:off x="0" y="0"/>
+                      <a:ext cx="4985467" cy="4295172"/>
+                    </a:xfrm>
+                    <a:prstGeom prst="rect">
+                      <a:avLst/>
+                    </a:prstGeom>
+                  </pic:spPr>
+                </pic:pic>
+              </a:graphicData>
+            </a:graphic>
+          </wp:inline>
+        </w:drawing>
+      </w:r>
+    </w:p>
+    <w:p>
+      <w:pPr>
+        <w:pStyle w:val="ListParagraph"/>
+        <w:spacing w:line="480" w:lineRule="auto"/>
+        <w:rPr>
+          <w:rFonts w:asciiTheme="majorHAnsi" w:hAnsiTheme="majorHAnsi"/>
+        </w:rPr>
+      </w:pPr>
+      <w:r>
+        <w:rPr>
+          <w:rFonts w:asciiTheme="majorHAnsi" w:hAnsiTheme="majorHAnsi"/>
+        </w:rPr>
+        <w:t xml:space="preserve">We are using event </w:t>
+      </w:r>
+      <w:r>
+        <w:rPr>
+          <w:rFonts w:asciiTheme="majorHAnsi" w:hAnsiTheme="majorHAnsi"/>
+          <w:color w:val="FF0000"/>
+        </w:rPr>
+        <w:t>did-finish-load</w:t>
+      </w:r>
+      <w:r>
+        <w:rPr>
+          <w:rFonts w:asciiTheme="majorHAnsi" w:hAnsiTheme="majorHAnsi"/>
+          <w:color w:val="FF0000"/>
+        </w:rPr>
+        <w:t xml:space="preserve"> </w:t>
+      </w:r>
+      <w:r>
+        <w:rPr>
+          <w:rFonts w:asciiTheme="majorHAnsi" w:hAnsiTheme="majorHAnsi"/>
+        </w:rPr>
+        <w:t xml:space="preserve"> and </w:t>
+      </w:r>
+      <w:r>
+        <w:rPr>
+          <w:rFonts w:asciiTheme="majorHAnsi" w:hAnsiTheme="majorHAnsi"/>
+          <w:color w:val="FF0000"/>
+        </w:rPr>
+        <w:t xml:space="preserve">result </w:t>
+      </w:r>
+      <w:r>
+        <w:rPr>
+          <w:rFonts w:asciiTheme="majorHAnsi" w:hAnsiTheme="majorHAnsi"/>
+        </w:rPr>
+        <w:t>is a variable defined above and is used to collect result value from python in it. Like shown below:</w:t>
+      </w:r>
+    </w:p>
+    <w:p>
+      <w:pPr>
+        <w:pStyle w:val="ListParagraph"/>
+        <w:spacing w:line="480" w:lineRule="auto"/>
+        <w:rPr>
+          <w:rFonts w:asciiTheme="majorHAnsi" w:hAnsiTheme="majorHAnsi"/>
+        </w:rPr>
+      </w:pPr>
+      <w:r>
+        <w:rPr>
+          <w:noProof/>
+        </w:rPr>
+        <w:lastRenderedPageBreak/>
+        <mc:AlternateContent>
+          <mc:Choice Requires="wps">
+            <w:drawing>
+              <wp:anchor distT="0" distB="0" distL="114300" distR="114300" simplePos="0" relativeHeight="251660288" behindDoc="0" locked="0" layoutInCell="1" allowOverlap="1">
+                <wp:simplePos x="0" y="0"/>
+                <wp:positionH relativeFrom="column">
+                  <wp:posOffset>-405793</wp:posOffset>
+                </wp:positionH>
+                <wp:positionV relativeFrom="paragraph">
+                  <wp:posOffset>2122805</wp:posOffset>
+                </wp:positionV>
+                <wp:extent cx="6583680" cy="524786"/>
+                <wp:effectExtent l="0" t="0" r="26670" b="27940"/>
+                <wp:wrapNone/>
+                <wp:docPr id="6" name="Rectangle 6"/>
+                <wp:cNvGraphicFramePr/>
+                <a:graphic xmlns:a="http://schemas.openxmlformats.org/drawingml/2006/main">
+                  <a:graphicData uri="http://schemas.microsoft.com/office/word/2010/wordprocessingShape">
+                    <wps:wsp>
+                      <wps:cNvSpPr/>
+                      <wps:spPr>
+                        <a:xfrm>
+                          <a:off x="0" y="0"/>
+                          <a:ext cx="6583680" cy="524786"/>
+                        </a:xfrm>
+                        <a:prstGeom prst="rect">
+                          <a:avLst/>
+                        </a:prstGeom>
+                        <a:noFill/>
+                        <a:ln>
+                          <a:solidFill>
+                            <a:srgbClr val="FF0000"/>
+                          </a:solidFill>
+                        </a:ln>
+                      </wps:spPr>
+                      <wps:style>
+                        <a:lnRef idx="2">
+                          <a:schemeClr val="accent1">
+                            <a:shade val="50000"/>
+                          </a:schemeClr>
+                        </a:lnRef>
+                        <a:fillRef idx="1">
+                          <a:schemeClr val="accent1"/>
+                        </a:fillRef>
+                        <a:effectRef idx="0">
+                          <a:schemeClr val="accent1"/>
+                        </a:effectRef>
+                        <a:fontRef idx="minor">
+                          <a:schemeClr val="lt1"/>
+                        </a:fontRef>
+                      </wps:style>
+                      <wps:bodyPr rot="0" spcFirstLastPara="0" vertOverflow="overflow" horzOverflow="overflow" vert="horz" wrap="square" lIns="91440" tIns="45720" rIns="91440" bIns="45720" numCol="1" spcCol="0" rtlCol="0" fromWordArt="0" anchor="ctr" anchorCtr="0" forceAA="0" compatLnSpc="1">
+                        <a:prstTxWarp prst="textNoShape">
+                          <a:avLst/>
+                        </a:prstTxWarp>
+                        <a:noAutofit/>
+                      </wps:bodyPr>
+                    </wps:wsp>
+                  </a:graphicData>
+                </a:graphic>
+              </wp:anchor>
+            </w:drawing>
+          </mc:Choice>
+          <mc:Fallback>
+            <w:pict>
+              <v:rect id="Rectangle 6" o:spid="_x0000_s1026" style="position:absolute;margin-left:-31.95pt;margin-top:167.15pt;width:518.4pt;height:41.3pt;z-index:251660288;visibility:visible;mso-wrap-style:square;mso-wrap-distance-left:9pt;mso-wrap-distance-top:0;mso-wrap-distance-right:9pt;mso-wrap-distance-bottom:0;mso-position-horizontal:absolute;mso-position-horizontal-relative:text;mso-position-vertical:absolute;mso-position-vertical-relative:text;v-text-anchor:middle" o:gfxdata="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" filled="f" strokecolor="red" strokeweight="2pt"/>
+            </w:pict>
+          </mc:Fallback>
+        </mc:AlternateContent>
+      </w:r>
+      <w:r>
+        <w:rPr>
+          <w:noProof/>
+        </w:rPr>
+        <w:drawing>
+          <wp:inline distT="0" distB="0" distL="0" distR="0" wp14:anchorId="0BCF2211" wp14:editId="44C7F631">
+            <wp:extent cx="5017273" cy="3600113"/>
+            <wp:effectExtent l="0" t="0" r="0" b="635"/>
+            <wp:docPr id="5" name="Picture 5"/>
+            <wp:cNvGraphicFramePr>
+              <a:graphicFrameLocks xmlns:a="http://schemas.openxmlformats.org/drawingml/2006/main" noChangeAspect="1"/>
+            </wp:cNvGraphicFramePr>
+            <a:graphic xmlns:a="http://schemas.openxmlformats.org/drawingml/2006/main">
+              <a:graphicData uri="http://schemas.openxmlformats.org/drawingml/2006/picture">
+                <pic:pic xmlns:pic="http://schemas.openxmlformats.org/drawingml/2006/picture">
+                  <pic:nvPicPr>
+                    <pic:cNvPr id="0" name=""/>
+                    <pic:cNvPicPr/>
+                  </pic:nvPicPr>
+                  <pic:blipFill>
+                    <a:blip r:embed="rId9"/>
+                    <a:stretch>
+                      <a:fillRect/>
+                    </a:stretch>
+                  </pic:blipFill>
+                  <pic:spPr>
+                    <a:xfrm>
+                      <a:off x="0" y="0"/>
+                      <a:ext cx="5016740" cy="3599730"/>
+                    </a:xfrm>
+                    <a:prstGeom prst="rect">
+                      <a:avLst/>
+                    </a:prstGeom>
+                  </pic:spPr>
+                </pic:pic>
+              </a:graphicData>
+            </a:graphic>
+          </wp:inline>
+        </w:drawing>
+      </w:r>
+    </w:p>
+    <w:p>
+      <w:pPr>
+        <w:pStyle w:val="ListParagraph"/>
+        <w:spacing w:line="480" w:lineRule="auto"/>
+        <w:rPr>
+          <w:rFonts w:asciiTheme="majorHAnsi" w:hAnsiTheme="majorHAnsi"/>
+        </w:rPr>
+      </w:pPr>
+    </w:p>
+    <w:p>
+      <w:pPr>
+        <w:pStyle w:val="ListParagraph"/>
+        <w:spacing w:line="480" w:lineRule="auto"/>
+        <w:rPr>
+          <w:rFonts w:asciiTheme="majorHAnsi" w:hAnsiTheme="majorHAnsi"/>
+        </w:rPr>
+      </w:pPr>
+      <w:r>
+        <w:rPr>
+          <w:rFonts w:asciiTheme="majorHAnsi" w:hAnsiTheme="majorHAnsi"/>
+        </w:rPr>
+        <w:t>The above code will go from where you want to send data in form of message.</w:t>
+      </w:r>
+    </w:p>
+    <w:p>
+      <w:pPr>
+        <w:pStyle w:val="ListParagraph"/>
+        <w:spacing w:line="480" w:lineRule="auto"/>
+        <w:rPr>
+          <w:rFonts w:asciiTheme="majorHAnsi" w:hAnsiTheme="majorHAnsi"/>
+        </w:rPr>
+      </w:pPr>
+    </w:p>
+    <w:p>
+      <w:pPr>
+        <w:pStyle w:val="ListParagraph"/>
+        <w:spacing w:line="480" w:lineRule="auto"/>
+        <w:rPr>
+          <w:rFonts w:asciiTheme="majorHAnsi" w:hAnsiTheme="majorHAnsi"/>
+        </w:rPr>
+      </w:pPr>
+      <w:r>
+        <w:rPr>
+          <w:rFonts w:asciiTheme="majorHAnsi" w:hAnsiTheme="majorHAnsi"/>
+        </w:rPr>
+        <w:t>You will retrieve data in this form:</w:t>
+      </w:r>
+    </w:p>
+    <w:p>
+      <w:pPr>
+        <w:pStyle w:val="ListParagraph"/>
+        <w:spacing w:line="480" w:lineRule="auto"/>
+        <w:rPr>
+          <w:rFonts w:asciiTheme="majorHAnsi" w:hAnsiTheme="majorHAnsi"/>
+        </w:rPr>
+      </w:pPr>
+      <w:r>
+        <w:rPr>
+          <w:noProof/>
+        </w:rPr>
+        <w:drawing>
+          <wp:inline distT="0" distB="0" distL="0" distR="0" wp14:anchorId="57871D58" wp14:editId="71D6EE6E">
+            <wp:extent cx="4587902" cy="1101443"/>
+            <wp:effectExtent l="0" t="0" r="3175" b="3810"/>
+            <wp:docPr id="7" name="Picture 7"/>
+            <wp:cNvGraphicFramePr>
+              <a:graphicFrameLocks xmlns:a="http://schemas.openxmlformats.org/drawingml/2006/main" noChangeAspect="1"/>
+            </wp:cNvGraphicFramePr>
+            <a:graphic xmlns:a="http://schemas.openxmlformats.org/drawingml/2006/main">
+              <a:graphicData uri="http://schemas.openxmlformats.org/drawingml/2006/picture">
+                <pic:pic xmlns:pic="http://schemas.openxmlformats.org/drawingml/2006/picture">
+                  <pic:nvPicPr>
+                    <pic:cNvPr id="0" name=""/>
+                    <pic:cNvPicPr/>
+                  </pic:nvPicPr>
+                  <pic:blipFill>
+                    <a:blip r:embed="rId10"/>
+                    <a:stretch>
+                      <a:fillRect/>
+                    </a:stretch>
+                  </pic:blipFill>
+                  <pic:spPr>
+                    <a:xfrm>
+                      <a:off x="0" y="0"/>
+                      <a:ext cx="4591990" cy="1102425"/>
+                    </a:xfrm>
+                    <a:prstGeom prst="rect">
+                      <a:avLst/>
+                    </a:prstGeom>
+                  </pic:spPr>
+                </pic:pic>
+              </a:graphicData>
+            </a:graphic>
+          </wp:inline>
+        </w:drawing>
+      </w:r>
+    </w:p>
+    <w:p>
+      <w:pPr>
+        <w:pStyle w:val="ListParagraph"/>
+        <w:spacing w:line="480" w:lineRule="auto"/>
+        <w:rPr>
+          <w:rFonts w:asciiTheme="majorHAnsi" w:hAnsiTheme="majorHAnsi"/>
+        </w:rPr>
+      </w:pPr>
+      <w:r>
+        <w:rPr>
+          <w:rFonts w:asciiTheme="majorHAnsi" w:hAnsiTheme="majorHAnsi"/>
+        </w:rPr>
+        <w:t>Use the above code in the window where you want to call the data.</w:t>
+      </w:r>
+    </w:p>
+    <w:p>
+      <w:pPr>
+        <w:pStyle w:val="ListParagraph"/>
+        <w:spacing w:line="480" w:lineRule="auto"/>
+        <w:rPr>
+          <w:rFonts w:asciiTheme="majorHAnsi" w:hAnsiTheme="majorHAnsi"/>
+        </w:rPr>
+      </w:pPr>
+    </w:p>
+    <w:p>
+      <w:pPr>
+        <w:pStyle w:val="ListParagraph"/>
+        <w:spacing w:line="480" w:lineRule="auto"/>
+        <w:rPr>
+          <w:rFonts w:asciiTheme="majorHAnsi" w:hAnsiTheme="majorHAnsi"/>
+        </w:rPr>
+      </w:pPr>
+      <w:hyperlink r:id="rId11" w:history="1">
+        <w:r>
+          <w:rPr>
+            <w:rStyle w:val="Hyperlink"/>
+            <w:rFonts w:asciiTheme="majorHAnsi" w:hAnsiTheme="majorHAnsi"/>
+          </w:rPr>
+          <w:t>https://github.com/electron/electron/blob/master/docs/api/web-contents.md#contentssendchannel-arg1-arg2-</w:t>
+        </w:r>
+      </w:hyperlink>
+    </w:p>
+    <w:p>
+      <w:pPr>
+        <w:pStyle w:val="ListParagraph"/>
+        <w:spacing w:line="480" w:lineRule="auto"/>
+        <w:rPr>
+          <w:rFonts w:asciiTheme="majorHAnsi" w:hAnsiTheme="majorHAnsi"/>
+        </w:rPr>
+      </w:pPr>
+    </w:p>
+    <w:p>
+      <w:pPr>
+        <w:pStyle w:val="ListParagraph"/>
+        <w:spacing w:line="480" w:lineRule="auto"/>
+        <w:rPr>
+          <w:rFonts w:asciiTheme="majorHAnsi" w:hAnsiTheme="majorHAnsi"/>
+        </w:rPr>
+      </w:pPr>
+    </w:p>
+    <w:p>
+      <w:pPr>
+        <w:pStyle w:val="ListParagraph"/>
+        <w:spacing w:line="480" w:lineRule="auto"/>
+        <w:rPr>
+          <w:rFonts w:asciiTheme="majorHAnsi" w:hAnsiTheme="majorHAnsi"/>
+        </w:rPr>
+      </w:pPr>
+    </w:p>
+    <w:p>
+      <w:pPr>
+        <w:pStyle w:val="ListParagraph"/>
+        <w:spacing w:line="480" w:lineRule="auto"/>
+        <w:rPr>
+          <w:rFonts w:asciiTheme="majorHAnsi" w:hAnsiTheme="majorHAnsi"/>
+          <w:sz w:val="28"/>
+        </w:rPr>
+      </w:pPr>
+      <w:r>
+        <w:rPr>
+          <w:rFonts w:asciiTheme="majorHAnsi" w:hAnsiTheme="majorHAnsi"/>
+          <w:sz w:val="28"/>
+          <w:highlight w:val="yellow"/>
+        </w:rPr>
+        <w:t>Another alternative of it is Using IPC  main and render:</w:t>
+      </w:r>
+    </w:p>
+    <w:p>
+      <w:pPr>
+        <w:pStyle w:val="ListParagraph"/>
+        <w:spacing w:line="480" w:lineRule="auto"/>
+        <w:rPr>
+          <w:rFonts w:asciiTheme="majorHAnsi" w:hAnsiTheme="majorHAnsi"/>
+          <w:color w:val="FF0000"/>
+        </w:rPr>
+      </w:pPr>
+      <w:r>
+        <w:rPr>
+          <w:rFonts w:asciiTheme="majorHAnsi" w:hAnsiTheme="majorHAnsi"/>
+          <w:color w:val="FF0000"/>
+        </w:rPr>
+        <w:t>Sender side:</w:t>
+      </w:r>
+    </w:p>
+    <w:p>
+      <w:pPr>
+        <w:pStyle w:val="ListParagraph"/>
+        <w:spacing w:line="480" w:lineRule="auto"/>
+        <w:rPr>
+          <w:rFonts w:asciiTheme="majorHAnsi" w:hAnsiTheme="majorHAnsi"/>
+        </w:rPr>
+      </w:pPr>
+      <w:r>
+        <w:rPr>
+          <w:noProof/>
+        </w:rPr>
+        <w:drawing>
+          <wp:inline distT="0" distB="0" distL="0" distR="0" wp14:anchorId="4DC2A0FD" wp14:editId="2495C1C0">
+            <wp:extent cx="4786685" cy="2455346"/>
+            <wp:effectExtent l="0" t="0" r="0" b="2540"/>
+            <wp:docPr id="8" name="Picture 8"/>
+            <wp:cNvGraphicFramePr>
+              <a:graphicFrameLocks xmlns:a="http://schemas.openxmlformats.org/drawingml/2006/main" noChangeAspect="1"/>
+            </wp:cNvGraphicFramePr>
+            <a:graphic xmlns:a="http://schemas.openxmlformats.org/drawingml/2006/main">
+              <a:graphicData uri="http://schemas.openxmlformats.org/drawingml/2006/picture">
+                <pic:pic xmlns:pic="http://schemas.openxmlformats.org/drawingml/2006/picture">
+                  <pic:nvPicPr>
+                    <pic:cNvPr id="0" name=""/>
+                    <pic:cNvPicPr/>
+                  </pic:nvPicPr>
+                  <pic:blipFill>
+                    <a:blip r:embed="rId12"/>
+                    <a:stretch>
+                      <a:fillRect/>
+                    </a:stretch>
+                  </pic:blipFill>
+                  <pic:spPr>
+                    <a:xfrm>
+                      <a:off x="0" y="0"/>
+                      <a:ext cx="4783883" cy="2453909"/>
+                    </a:xfrm>
+                    <a:prstGeom prst="rect">
+                      <a:avLst/>
+                    </a:prstGeom>
+                  </pic:spPr>
+                </pic:pic>
+              </a:graphicData>
+            </a:graphic>
+          </wp:inline>
+        </w:drawing>
+      </w:r>
+    </w:p>
+    <w:p>
+      <w:pPr>
+        <w:pStyle w:val="ListParagraph"/>
+        <w:spacing w:line="480" w:lineRule="auto"/>
+        <w:rPr>
+          <w:rFonts w:asciiTheme="majorHAnsi" w:hAnsiTheme="majorHAnsi"/>
+        </w:rPr>
+      </w:pPr>
+    </w:p>
+    <w:p>
+      <w:pPr>
+        <w:pStyle w:val="ListParagraph"/>
+        <w:spacing w:line="480" w:lineRule="auto"/>
+        <w:rPr>
+          <w:rFonts w:asciiTheme="majorHAnsi" w:hAnsiTheme="majorHAnsi"/>
+          <w:color w:val="FF0000"/>
+        </w:rPr>
+      </w:pPr>
+      <w:r>
+        <w:rPr>
+          <w:rFonts w:asciiTheme="majorHAnsi" w:hAnsiTheme="majorHAnsi"/>
+          <w:color w:val="FF0000"/>
+        </w:rPr>
+        <w:t>Receiver Side:</w:t>
+      </w:r>
+    </w:p>
+    <w:p>
+      <w:pPr>
+        <w:pStyle w:val="ListParagraph"/>
+        <w:spacing w:line="480" w:lineRule="auto"/>
+        <w:rPr>
+          <w:rFonts w:asciiTheme="majorHAnsi" w:hAnsiTheme="majorHAnsi"/>
+        </w:rPr>
+      </w:pPr>
+      <w:r>
+        <w:rPr>
+          <w:noProof/>
+        </w:rPr>
+        <w:drawing>
+          <wp:inline distT="0" distB="0" distL="0" distR="0" wp14:anchorId="0C15E574" wp14:editId="6F85E0A7">
+            <wp:extent cx="5943600" cy="1471295"/>
+            <wp:effectExtent l="0" t="0" r="0" b="0"/>
+            <wp:docPr id="9" name="Picture 9"/>
+            <wp:cNvGraphicFramePr>
+              <a:graphicFrameLocks xmlns:a="http://schemas.openxmlformats.org/drawingml/2006/main" noChangeAspect="1"/>
+            </wp:cNvGraphicFramePr>
+            <a:graphic xmlns:a="http://schemas.openxmlformats.org/drawingml/2006/main">
+              <a:graphicData uri="http://schemas.openxmlformats.org/drawingml/2006/picture">
+                <pic:pic xmlns:pic="http://schemas.openxmlformats.org/drawingml/2006/picture">
+                  <pic:nvPicPr>
+                    <pic:cNvPr id="0" name=""/>
+                    <pic:cNvPicPr/>
+                  </pic:nvPicPr>
+                  <pic:blipFill>
+                    <a:blip r:embed="rId13"/>
+                    <a:stretch>
+                      <a:fillRect/>
+                    </a:stretch>
+                  </pic:blipFill>
+                  <pic:spPr>
+                    <a:xfrm>
+                      <a:off x="0" y="0"/>
+                      <a:ext cx="5943600" cy="1471295"/>
+                    </a:xfrm>
+                    <a:prstGeom prst="rect">
+                      <a:avLst/>
+                    </a:prstGeom>
+                  </pic:spPr>
+                </pic:pic>
+              </a:graphicData>
+            </a:graphic>
+          </wp:inline>
+        </w:drawing>
+      </w:r>
+    </w:p>
+    <w:p>
+      <w:pPr>
+        <w:pStyle w:val="ListParagraph"/>
+        <w:spacing w:line="480" w:lineRule="auto"/>
+        <w:rPr>
+          <w:rFonts w:asciiTheme="majorHAnsi" w:hAnsiTheme="majorHAnsi"/>
+        </w:rPr>
+      </w:pPr>
+    </w:p>
+    <w:p>
+      <w:pPr>
+        <w:pStyle w:val="ListParagraph"/>
+        <w:spacing w:line="480" w:lineRule="auto"/>
+        <w:rPr>
+          <w:rFonts w:asciiTheme="majorHAnsi" w:hAnsiTheme="majorHAnsi"/>
+        </w:rPr>
+      </w:pPr>
+      <w:hyperlink r:id="rId14" w:history="1">
+        <w:r>
+          <w:rPr>
+            <w:rStyle w:val="Hyperlink"/>
+            <w:rFonts w:asciiTheme="majorHAnsi" w:hAnsiTheme="majorHAnsi"/>
+          </w:rPr>
+          <w:t>https://github.com/electron/electron/blob/master/docs/api/ipc-main.md</w:t>
+        </w:r>
+      </w:hyperlink>
+    </w:p>
+    <w:p>
+      <w:pPr>
+        <w:pStyle w:val="ListParagraph"/>
+        <w:spacing w:line="480" w:lineRule="auto"/>
+        <w:rPr>
+          <w:rFonts w:asciiTheme="majorHAnsi" w:hAnsiTheme="majorHAnsi"/>
+        </w:rPr>
+      </w:pPr>
       <w:bookmarkStart w:id="0" w:name="_GoBack"/>
       <w:bookmarkEnd w:id="0"/>
     </w:p>
@@ -1268,6 +2052,119 @@
     </w:lvl>
   </w:abstractNum>
   <w:abstractNum w:abstractNumId="3">
+    <w:nsid w:val="451744E7"/>
+    <w:multiLevelType w:val="hybridMultilevel"/>
+    <w:tmpl w:val="16E2635E"/>
+    <w:lvl w:ilvl="0" w:tplc="04090001">
+      <w:start w:val="1"/>
+      <w:numFmt w:val="bullet"/>
+      <w:lvlText w:val=""/>
+      <w:lvlJc w:val="left"/>
+      <w:pPr>
+        <w:ind w:left="720" w:hanging="360"/>
+      </w:pPr>
+      <w:rPr>
+        <w:rFonts w:ascii="Symbol" w:hAnsi="Symbol" w:hint="default"/>
+      </w:rPr>
+    </w:lvl>
+    <w:lvl w:ilvl="1" w:tplc="04090003" w:tentative="1">
+      <w:start w:val="1"/>
+      <w:numFmt w:val="bullet"/>
+      <w:lvlText w:val="o"/>
+      <w:lvlJc w:val="left"/>
+      <w:pPr>
+        <w:ind w:left="1440" w:hanging="360"/>
+      </w:pPr>
+      <w:rPr>
+        <w:rFonts w:ascii="Courier New" w:hAnsi="Courier New" w:cs="Courier New" w:hint="default"/>
+      </w:rPr>
+    </w:lvl>
+    <w:lvl w:ilvl="2" w:tplc="04090005" w:tentative="1">
+      <w:start w:val="1"/>
+      <w:numFmt w:val="bullet"/>
+      <w:lvlText w:val=""/>
+      <w:lvlJc w:val="left"/>
+      <w:pPr>
+        <w:ind w:left="2160" w:hanging="360"/>
+      </w:pPr>
+      <w:rPr>
+        <w:rFonts w:ascii="Wingdings" w:hAnsi="Wingdings" w:hint="default"/>
+      </w:rPr>
+    </w:lvl>
+    <w:lvl w:ilvl="3" w:tplc="04090001" w:tentative="1">
+      <w:start w:val="1"/>
+      <w:numFmt w:val="bullet"/>
+      <w:lvlText w:val=""/>
+      <w:lvlJc w:val="left"/>
+      <w:pPr>
+        <w:ind w:left="2880" w:hanging="360"/>
+      </w:pPr>
+      <w:rPr>
+        <w:rFonts w:ascii="Symbol" w:hAnsi="Symbol" w:hint="default"/>
+      </w:rPr>
+    </w:lvl>
+    <w:lvl w:ilvl="4" w:tplc="04090003" w:tentative="1">
+      <w:start w:val="1"/>
+      <w:numFmt w:val="bullet"/>
+      <w:lvlText w:val="o"/>
+      <w:lvlJc w:val="left"/>
+      <w:pPr>
+        <w:ind w:left="3600" w:hanging="360"/>
+      </w:pPr>
+      <w:rPr>
+        <w:rFonts w:ascii="Courier New" w:hAnsi="Courier New" w:cs="Courier New" w:hint="default"/>
+      </w:rPr>
+    </w:lvl>
+    <w:lvl w:ilvl="5" w:tplc="04090005" w:tentative="1">
+      <w:start w:val="1"/>
+      <w:numFmt w:val="bullet"/>
+      <w:lvlText w:val=""/>
+      <w:lvlJc w:val="left"/>
+      <w:pPr>
+        <w:ind w:left="4320" w:hanging="360"/>
+      </w:pPr>
+      <w:rPr>
+        <w:rFonts w:ascii="Wingdings" w:hAnsi="Wingdings" w:hint="default"/>
+      </w:rPr>
+    </w:lvl>
+    <w:lvl w:ilvl="6" w:tplc="04090001" w:tentative="1">
+      <w:start w:val="1"/>
+      <w:numFmt w:val="bullet"/>
+      <w:lvlText w:val=""/>
+      <w:lvlJc w:val="left"/>
+      <w:pPr>
+        <w:ind w:left="5040" w:hanging="360"/>
+      </w:pPr>
+      <w:rPr>
+        <w:rFonts w:ascii="Symbol" w:hAnsi="Symbol" w:hint="default"/>
+      </w:rPr>
+    </w:lvl>
+    <w:lvl w:ilvl="7" w:tplc="04090003" w:tentative="1">
+      <w:start w:val="1"/>
+      <w:numFmt w:val="bullet"/>
+      <w:lvlText w:val="o"/>
+      <w:lvlJc w:val="left"/>
+      <w:pPr>
+        <w:ind w:left="5760" w:hanging="360"/>
+      </w:pPr>
+      <w:rPr>
+        <w:rFonts w:ascii="Courier New" w:hAnsi="Courier New" w:cs="Courier New" w:hint="default"/>
+      </w:rPr>
+    </w:lvl>
+    <w:lvl w:ilvl="8" w:tplc="04090005" w:tentative="1">
+      <w:start w:val="1"/>
+      <w:numFmt w:val="bullet"/>
+      <w:lvlText w:val=""/>
+      <w:lvlJc w:val="left"/>
+      <w:pPr>
+        <w:ind w:left="6480" w:hanging="360"/>
+      </w:pPr>
+      <w:rPr>
+        <w:rFonts w:ascii="Wingdings" w:hAnsi="Wingdings" w:hint="default"/>
+      </w:rPr>
+    </w:lvl>
+  </w:abstractNum>
+  <w:abstractNum w:abstractNumId="4">
     <w:nsid w:val="54934D07"/>
     <w:multiLevelType w:val="hybridMultilevel"/>
     <w:tmpl w:val="B0C04408"/>
@@ -1380,7 +2277,7 @@
       </w:rPr>
     </w:lvl>
   </w:abstractNum>
-  <w:abstractNum w:abstractNumId="4">
+  <w:abstractNum w:abstractNumId="5">
     <w:nsid w:val="7EFC6E25"/>
     <w:multiLevelType w:val="hybridMultilevel"/>
     <w:tmpl w:val="147A00B0"/>
@@ -1493,7 +2390,7 @@
       </w:rPr>
     </w:lvl>
   </w:abstractNum>
-  <w:abstractNum w:abstractNumId="5">
+  <w:abstractNum w:abstractNumId="6">
     <w:nsid w:val="7F5661F2"/>
     <w:multiLevelType w:val="hybridMultilevel"/>
     <w:tmpl w:val="86143C1A"/>
@@ -1610,19 +2507,22 @@
     <w:abstractNumId w:val="0"/>
   </w:num>
   <w:num w:numId="2">
-    <w:abstractNumId w:val="5"/>
+    <w:abstractNumId w:val="6"/>
   </w:num>
   <w:num w:numId="3">
-    <w:abstractNumId w:val="4"/>
+    <w:abstractNumId w:val="5"/>
   </w:num>
   <w:num w:numId="4">
     <w:abstractNumId w:val="1"/>
   </w:num>
   <w:num w:numId="5">
-    <w:abstractNumId w:val="3"/>
+    <w:abstractNumId w:val="4"/>
   </w:num>
   <w:num w:numId="6">
     <w:abstractNumId w:val="2"/>
+  </w:num>
+  <w:num w:numId="7">
+    <w:abstractNumId w:val="3"/>
   </w:num>
 </w:numbering>
 </file>
@@ -1901,6 +2801,29 @@
       </w:tblBorders>
     </w:tblPr>
   </w:style>
+  <w:style w:type="character" w:styleId="SubtleReference">
+    <w:name w:val="Subtle Reference"/>
+    <w:basedOn w:val="DefaultParagraphFont"/>
+    <w:uiPriority w:val="31"/>
+    <w:qFormat/>
+    <w:rsid w:val="006900A2"/>
+    <w:rPr>
+      <w:smallCaps/>
+      <w:color w:val="C0504D" w:themeColor="accent2"/>
+      <w:u w:val="single"/>
+    </w:rPr>
+  </w:style>
+  <w:style w:type="character" w:styleId="Hyperlink">
+    <w:name w:val="Hyperlink"/>
+    <w:basedOn w:val="DefaultParagraphFont"/>
+    <w:uiPriority w:val="99"/>
+    <w:unhideWhenUsed/>
+    <w:rsid w:val="00D25061"/>
+    <w:rPr>
+      <w:color w:val="0000FF" w:themeColor="hyperlink"/>
+      <w:u w:val="single"/>
+    </w:rPr>
+  </w:style>
 </w:styles>
 </file>
 
@@ -2177,6 +3100,29 @@
         <w:insideV w:val="single" w:sz="4" w:space="0" w:color="auto"/>
       </w:tblBorders>
     </w:tblPr>
+  </w:style>
+  <w:style w:type="character" w:styleId="SubtleReference">
+    <w:name w:val="Subtle Reference"/>
+    <w:basedOn w:val="DefaultParagraphFont"/>
+    <w:uiPriority w:val="31"/>
+    <w:qFormat/>
+    <w:rsid w:val="006900A2"/>
+    <w:rPr>
+      <w:smallCaps/>
+      <w:color w:val="C0504D" w:themeColor="accent2"/>
+      <w:u w:val="single"/>
+    </w:rPr>
+  </w:style>
+  <w:style w:type="character" w:styleId="Hyperlink">
+    <w:name w:val="Hyperlink"/>
+    <w:basedOn w:val="DefaultParagraphFont"/>
+    <w:uiPriority w:val="99"/>
+    <w:unhideWhenUsed/>
+    <w:rsid w:val="00D25061"/>
+    <w:rPr>
+      <w:color w:val="0000FF" w:themeColor="hyperlink"/>
+      <w:u w:val="single"/>
+    </w:rPr>
   </w:style>
 </w:styles>
 </file>
@@ -2464,4 +3410,16 @@
   <a:objectDefaults/>
   <a:extraClrSchemeLst/>
 </a:theme>
+</file>
+
+<file path=customXml/item1.xml><?xml version="1.0" encoding="utf-8"?>
+<b:Sources xmlns:b="http://schemas.openxmlformats.org/officeDocument/2006/bibliography" xmlns="http://schemas.openxmlformats.org/officeDocument/2006/bibliography" SelectedStyle="\APA.XSL" StyleName="APA"/>
+</file>
+
+<file path=customXml/itemProps1.xml><?xml version="1.0" encoding="utf-8"?>
+<ds:datastoreItem xmlns:ds="http://schemas.openxmlformats.org/officeDocument/2006/customXml" ds:itemID="{64AB4B53-45F8-4100-9318-C4F3724E28D7}">
+  <ds:schemaRefs>
+    <ds:schemaRef ds:uri="http://schemas.openxmlformats.org/officeDocument/2006/bibliography"/>
+  </ds:schemaRefs>
+</ds:datastoreItem>
 </file>
</xml_diff>